<commit_message>
Updated SETUP - Protect PgP SecretPassPhrase.docx
Improving the clarity on the importance to protect the confidentiality of the passphrase for OpenPGP private keys.
</commit_message>
<xml_diff>
--- a/OpenPgpBatchJob/SETUP - Protect PgP SecretPassphrase.docx
+++ b/OpenPgpBatchJob/SETUP - Protect PgP SecretPassphrase.docx
@@ -619,7 +619,7 @@
           <w:r>
             <w:fldChar w:fldCharType="separate"/>
           </w:r>
-          <w:hyperlink w:anchor="_Toc135920279" w:history="1">
+          <w:hyperlink w:anchor="_Toc135994319" w:history="1">
             <w:r>
               <w:rPr>
                 <w:rStyle w:val="Hyperlink"/>
@@ -646,7 +646,7 @@
                 <w:noProof/>
                 <w:webHidden/>
               </w:rPr>
-              <w:instrText xml:space="preserve"> PAGEREF _Toc135920279 \h </w:instrText>
+              <w:instrText xml:space="preserve"> PAGEREF _Toc135994319 \h </w:instrText>
             </w:r>
             <w:r>
               <w:rPr>
@@ -691,7 +691,7 @@
               <w14:ligatures w14:val="standardContextual"/>
             </w:rPr>
           </w:pPr>
-          <w:hyperlink w:anchor="_Toc135920280" w:history="1">
+          <w:hyperlink w:anchor="_Toc135994320" w:history="1">
             <w:r>
               <w:rPr>
                 <w:rStyle w:val="Hyperlink"/>
@@ -719,7 +719,7 @@
                 <w:noProof/>
                 <w:webHidden/>
               </w:rPr>
-              <w:instrText xml:space="preserve"> PAGEREF _Toc135920280 \h </w:instrText>
+              <w:instrText xml:space="preserve"> PAGEREF _Toc135994320 \h </w:instrText>
             </w:r>
             <w:r>
               <w:rPr>
@@ -765,7 +765,7 @@
               <w14:ligatures w14:val="standardContextual"/>
             </w:rPr>
           </w:pPr>
-          <w:hyperlink w:anchor="_Toc135920281" w:history="1">
+          <w:hyperlink w:anchor="_Toc135994321" w:history="1">
             <w:r>
               <w:rPr>
                 <w:rStyle w:val="Hyperlink"/>
@@ -811,7 +811,7 @@
                 <w:noProof/>
                 <w:webHidden/>
               </w:rPr>
-              <w:instrText xml:space="preserve"> PAGEREF _Toc135920281 \h </w:instrText>
+              <w:instrText xml:space="preserve"> PAGEREF _Toc135994321 \h </w:instrText>
             </w:r>
             <w:r>
               <w:rPr>
@@ -831,7 +831,7 @@
                 <w:noProof/>
                 <w:webHidden/>
               </w:rPr>
-              <w:t>2</w:t>
+              <w:t>3</w:t>
             </w:r>
             <w:r>
               <w:rPr>
@@ -857,7 +857,7 @@
               <w14:ligatures w14:val="standardContextual"/>
             </w:rPr>
           </w:pPr>
-          <w:hyperlink w:anchor="_Toc135920282" w:history="1">
+          <w:hyperlink w:anchor="_Toc135994322" w:history="1">
             <w:r>
               <w:rPr>
                 <w:rStyle w:val="Hyperlink"/>
@@ -901,7 +901,7 @@
                 <w:noProof/>
                 <w:webHidden/>
               </w:rPr>
-              <w:instrText xml:space="preserve"> PAGEREF _Toc135920282 \h </w:instrText>
+              <w:instrText xml:space="preserve"> PAGEREF _Toc135994322 \h </w:instrText>
             </w:r>
             <w:r>
               <w:rPr>
@@ -947,7 +947,7 @@
               <w14:ligatures w14:val="standardContextual"/>
             </w:rPr>
           </w:pPr>
-          <w:hyperlink w:anchor="_Toc135920283" w:history="1">
+          <w:hyperlink w:anchor="_Toc135994323" w:history="1">
             <w:r>
               <w:rPr>
                 <w:rStyle w:val="Hyperlink"/>
@@ -991,7 +991,7 @@
                 <w:noProof/>
                 <w:webHidden/>
               </w:rPr>
-              <w:instrText xml:space="preserve"> PAGEREF _Toc135920283 \h </w:instrText>
+              <w:instrText xml:space="preserve"> PAGEREF _Toc135994323 \h </w:instrText>
             </w:r>
             <w:r>
               <w:rPr>
@@ -1037,7 +1037,7 @@
               <w14:ligatures w14:val="standardContextual"/>
             </w:rPr>
           </w:pPr>
-          <w:hyperlink w:anchor="_Toc135920284" w:history="1">
+          <w:hyperlink w:anchor="_Toc135994324" w:history="1">
             <w:r>
               <w:rPr>
                 <w:rStyle w:val="Hyperlink"/>
@@ -1081,7 +1081,7 @@
                 <w:noProof/>
                 <w:webHidden/>
               </w:rPr>
-              <w:instrText xml:space="preserve"> PAGEREF _Toc135920284 \h </w:instrText>
+              <w:instrText xml:space="preserve"> PAGEREF _Toc135994324 \h </w:instrText>
             </w:r>
             <w:r>
               <w:rPr>
@@ -1145,7 +1145,7 @@
         <w:pStyle w:val="Heading1"/>
         <w:jc w:val="both"/>
       </w:pPr>
-      <w:bookmarkStart w:id="0" w:name="_Toc135920279"/>
+      <w:bookmarkStart w:id="0" w:name="_Toc135994319"/>
       <w:r>
         <w:lastRenderedPageBreak/>
         <w:t>Introduction</w:t>
@@ -1331,7 +1331,7 @@
           <w:lang w:eastAsia="en-GB"/>
         </w:rPr>
       </w:pPr>
-      <w:bookmarkStart w:id="1" w:name="_Toc135920280"/>
+      <w:bookmarkStart w:id="1" w:name="_Toc135994320"/>
       <w:r>
         <w:rPr>
           <w:lang w:eastAsia="en-GB"/>
@@ -1662,8 +1662,9 @@
               </w:rPr>
             </w:pPr>
             <w:bookmarkStart w:id="3" w:name="_Toc130931929"/>
-            <w:bookmarkStart w:id="4" w:name="_Toc135920281"/>
-            <w:r>
+            <w:bookmarkStart w:id="4" w:name="_Toc135994321"/>
+            <w:r>
+              <w:lastRenderedPageBreak/>
               <w:t>The Importance of a Passphrase</w:t>
             </w:r>
             <w:bookmarkEnd w:id="3"/>
@@ -1679,6 +1680,7 @@
           </w:p>
           <w:p>
             <w:pPr>
+              <w:spacing w:after="0" w:line="240" w:lineRule="auto"/>
               <w:jc w:val="both"/>
             </w:pPr>
           </w:p>
@@ -1692,6 +1694,29 @@
           </w:p>
           <w:p>
             <w:pPr>
+              <w:spacing w:after="0" w:line="240" w:lineRule="auto"/>
+              <w:jc w:val="both"/>
+            </w:pPr>
+          </w:p>
+          <w:p>
+            <w:pPr>
+              <w:jc w:val="both"/>
+            </w:pPr>
+            <w:r>
+              <w:t xml:space="preserve">In the case of GnuPG, the passphrase is required to perform OpenPGP operations involving an OpenPGP private key, </w:t>
+            </w:r>
+            <w:proofErr w:type="spellStart"/>
+            <w:r>
+              <w:t>eg.</w:t>
+            </w:r>
+            <w:proofErr w:type="spellEnd"/>
+            <w:r>
+              <w:t xml:space="preserve"> decryption and signing. More importantly, the passphrase is required for exporting the private keys from the GnuPG keystore on your server. </w:t>
+            </w:r>
+          </w:p>
+          <w:p>
+            <w:pPr>
+              <w:spacing w:after="0" w:line="240" w:lineRule="auto"/>
               <w:jc w:val="both"/>
             </w:pPr>
           </w:p>
@@ -1699,22 +1724,13 @@
             <w:pPr>
               <w:spacing w:after="160" w:line="259" w:lineRule="auto"/>
               <w:jc w:val="both"/>
-            </w:pPr>
-            <w:r>
-              <w:t xml:space="preserve">Although it is very important to protect the accessibility of the OpenPGP private keys in the hosting environment, it is not uncommon for files to leak from backups or decommissioned hardware, and hackers commonly exfiltrate files from compromised systems. </w:t>
-            </w:r>
-          </w:p>
-          <w:p>
-            <w:pPr>
-              <w:spacing w:after="160" w:line="259" w:lineRule="auto"/>
-              <w:jc w:val="both"/>
               <w:rPr>
                 <w:rFonts w:ascii="Times New Roman" w:eastAsia="Times New Roman" w:hAnsi="Times New Roman" w:cs="Times New Roman"/>
                 <w:lang w:eastAsia="en-GB"/>
               </w:rPr>
             </w:pPr>
             <w:r>
-              <w:t>Therefore, it is also very important to protect the confidentiality of the passphrase too. Therefore, the Security Hardening and Security Coding Standards place emphasis on protecting the confidentiality of the passphrases.</w:t>
+              <w:t>Therefore, it is extremely important to protect the confidentiality of the passphrases of your OpenPGP private keys, lest a malicious insider who has access to your server can export your OpenPGP private keys and use them elsewhere without consent. Therefore, the Security Hardening and Security Coding Standards place emphasis on protecting the confidentiality of the passphrases.</w:t>
             </w:r>
             <w:r>
               <w:t xml:space="preserve"> </w:t>
@@ -1738,7 +1754,6 @@
         <w:jc w:val="both"/>
       </w:pPr>
       <w:r>
-        <w:lastRenderedPageBreak/>
         <w:t>Consequently, t</w:t>
       </w:r>
       <w:r>
@@ -1918,7 +1933,7 @@
         </w:numPr>
         <w:jc w:val="both"/>
       </w:pPr>
-      <w:bookmarkStart w:id="5" w:name="_Toc135920282"/>
+      <w:bookmarkStart w:id="5" w:name="_Toc135994322"/>
       <w:r>
         <w:lastRenderedPageBreak/>
         <w:t xml:space="preserve">Setup Steps </w:t>
@@ -4712,7 +4727,7 @@
         </w:numPr>
         <w:jc w:val="both"/>
       </w:pPr>
-      <w:bookmarkStart w:id="6" w:name="_Toc135920283"/>
+      <w:bookmarkStart w:id="6" w:name="_Toc135994323"/>
       <w:r>
         <w:lastRenderedPageBreak/>
         <w:t xml:space="preserve">Setup Steps </w:t>
@@ -4889,7 +4904,103 @@
         </w:rPr>
         <w:t xml:space="preserve"> (</w:t>
       </w:r>
-      <w:proofErr w:type="gramStart"/>
+      <w:r>
+        <w:rPr>
+          <w:rFonts w:ascii="Cascadia Mono" w:hAnsi="Cascadia Mono" w:cs="Cascadia Mono"/>
+          <w:color w:val="000000"/>
+          <w:sz w:val="19"/>
+          <w:szCs w:val="19"/>
+        </w:rPr>
+        <w:t>i.e. secondary</w:t>
+      </w:r>
+      <w:r>
+        <w:rPr>
+          <w:rFonts w:ascii="Cascadia Mono" w:hAnsi="Cascadia Mono" w:cs="Cascadia Mono"/>
+          <w:color w:val="000000"/>
+          <w:sz w:val="19"/>
+          <w:szCs w:val="19"/>
+        </w:rPr>
+        <w:t xml:space="preserve"> entropy) for Windows Data Protection API (DPAPI) to perform encryption/decryption operations specifically for your application.</w:t>
+      </w:r>
+      <w:r>
+        <w:rPr>
+          <w:rFonts w:ascii="Cascadia Mono" w:hAnsi="Cascadia Mono" w:cs="Cascadia Mono"/>
+          <w:color w:val="000000"/>
+          <w:sz w:val="19"/>
+          <w:szCs w:val="19"/>
+        </w:rPr>
+        <w:t xml:space="preserve"> </w:t>
+      </w:r>
+      <w:r>
+        <w:rPr>
+          <w:rFonts w:ascii="Cascadia Mono" w:hAnsi="Cascadia Mono" w:cs="Cascadia Mono"/>
+          <w:color w:val="000000"/>
+          <w:sz w:val="19"/>
+          <w:szCs w:val="19"/>
+        </w:rPr>
+        <w:t xml:space="preserve">Ensure </w:t>
+      </w:r>
+      <w:r>
+        <w:rPr>
+          <w:rFonts w:ascii="Cascadia Mono" w:hAnsi="Cascadia Mono" w:cs="Cascadia Mono"/>
+          <w:color w:val="000000"/>
+          <w:sz w:val="19"/>
+          <w:szCs w:val="19"/>
+        </w:rPr>
+        <w:t xml:space="preserve">that </w:t>
+      </w:r>
+      <w:r>
+        <w:rPr>
+          <w:rFonts w:ascii="Cascadia Mono" w:hAnsi="Cascadia Mono" w:cs="Cascadia Mono"/>
+          <w:color w:val="000000"/>
+          <w:sz w:val="19"/>
+          <w:szCs w:val="19"/>
+        </w:rPr>
+        <w:t xml:space="preserve">you specify the same values for the </w:t>
+      </w:r>
+      <w:r>
+        <w:rPr>
+          <w:b/>
+          <w:bCs/>
+        </w:rPr>
+        <w:t>ProtectSecretsWithWindowsDataProtectionAPI</w:t>
+      </w:r>
+      <w:r>
+        <w:rPr>
+          <w:b/>
+          <w:bCs/>
+        </w:rPr>
+        <w:t xml:space="preserve"> </w:t>
+      </w:r>
+      <w:r>
+        <w:rPr>
+          <w:rFonts w:ascii="Cascadia Mono" w:hAnsi="Cascadia Mono" w:cs="Cascadia Mono"/>
+          <w:color w:val="000000"/>
+          <w:sz w:val="19"/>
+          <w:szCs w:val="19"/>
+        </w:rPr>
+        <w:t xml:space="preserve">Console Program, </w:t>
+      </w:r>
+      <w:r>
+        <w:rPr>
+          <w:rFonts w:ascii="Cascadia Mono" w:hAnsi="Cascadia Mono" w:cs="Cascadia Mono"/>
+          <w:b/>
+          <w:bCs/>
+          <w:color w:val="000000"/>
+          <w:sz w:val="19"/>
+          <w:szCs w:val="19"/>
+        </w:rPr>
+        <w:t>PgpCombinedCrypto</w:t>
+      </w:r>
+      <w:r>
+        <w:rPr>
+          <w:rFonts w:ascii="Cascadia Mono" w:hAnsi="Cascadia Mono" w:cs="Cascadia Mono"/>
+          <w:color w:val="000000"/>
+          <w:sz w:val="19"/>
+          <w:szCs w:val="19"/>
+        </w:rPr>
+        <w:t xml:space="preserve"> and your own Application (</w:t>
+      </w:r>
       <w:r>
         <w:rPr>
           <w:rFonts w:ascii="Cascadia Mono" w:hAnsi="Cascadia Mono" w:cs="Cascadia Mono"/>
@@ -4899,115 +5010,6 @@
         </w:rPr>
         <w:t>i.e.</w:t>
       </w:r>
-      <w:proofErr w:type="gramEnd"/>
-      <w:r>
-        <w:rPr>
-          <w:rFonts w:ascii="Cascadia Mono" w:hAnsi="Cascadia Mono" w:cs="Cascadia Mono"/>
-          <w:color w:val="000000"/>
-          <w:sz w:val="19"/>
-          <w:szCs w:val="19"/>
-        </w:rPr>
-        <w:t xml:space="preserve"> secondary</w:t>
-      </w:r>
-      <w:r>
-        <w:rPr>
-          <w:rFonts w:ascii="Cascadia Mono" w:hAnsi="Cascadia Mono" w:cs="Cascadia Mono"/>
-          <w:color w:val="000000"/>
-          <w:sz w:val="19"/>
-          <w:szCs w:val="19"/>
-        </w:rPr>
-        <w:t xml:space="preserve"> entropy) for Windows Data Protection API (DPAPI) to perform encryption/decryption operations specifically for your application.</w:t>
-      </w:r>
-      <w:r>
-        <w:rPr>
-          <w:rFonts w:ascii="Cascadia Mono" w:hAnsi="Cascadia Mono" w:cs="Cascadia Mono"/>
-          <w:color w:val="000000"/>
-          <w:sz w:val="19"/>
-          <w:szCs w:val="19"/>
-        </w:rPr>
-        <w:t xml:space="preserve"> </w:t>
-      </w:r>
-      <w:r>
-        <w:rPr>
-          <w:rFonts w:ascii="Cascadia Mono" w:hAnsi="Cascadia Mono" w:cs="Cascadia Mono"/>
-          <w:color w:val="000000"/>
-          <w:sz w:val="19"/>
-          <w:szCs w:val="19"/>
-        </w:rPr>
-        <w:t xml:space="preserve">Ensure </w:t>
-      </w:r>
-      <w:r>
-        <w:rPr>
-          <w:rFonts w:ascii="Cascadia Mono" w:hAnsi="Cascadia Mono" w:cs="Cascadia Mono"/>
-          <w:color w:val="000000"/>
-          <w:sz w:val="19"/>
-          <w:szCs w:val="19"/>
-        </w:rPr>
-        <w:t xml:space="preserve">that </w:t>
-      </w:r>
-      <w:r>
-        <w:rPr>
-          <w:rFonts w:ascii="Cascadia Mono" w:hAnsi="Cascadia Mono" w:cs="Cascadia Mono"/>
-          <w:color w:val="000000"/>
-          <w:sz w:val="19"/>
-          <w:szCs w:val="19"/>
-        </w:rPr>
-        <w:t xml:space="preserve">you specify the same values for the </w:t>
-      </w:r>
-      <w:r>
-        <w:rPr>
-          <w:b/>
-          <w:bCs/>
-        </w:rPr>
-        <w:t>ProtectSecretsWithWindowsDataProtectionAPI</w:t>
-      </w:r>
-      <w:r>
-        <w:rPr>
-          <w:b/>
-          <w:bCs/>
-        </w:rPr>
-        <w:t xml:space="preserve"> </w:t>
-      </w:r>
-      <w:r>
-        <w:rPr>
-          <w:rFonts w:ascii="Cascadia Mono" w:hAnsi="Cascadia Mono" w:cs="Cascadia Mono"/>
-          <w:color w:val="000000"/>
-          <w:sz w:val="19"/>
-          <w:szCs w:val="19"/>
-        </w:rPr>
-        <w:t xml:space="preserve">Console Program, </w:t>
-      </w:r>
-      <w:r>
-        <w:rPr>
-          <w:rFonts w:ascii="Cascadia Mono" w:hAnsi="Cascadia Mono" w:cs="Cascadia Mono"/>
-          <w:b/>
-          <w:bCs/>
-          <w:color w:val="000000"/>
-          <w:sz w:val="19"/>
-          <w:szCs w:val="19"/>
-        </w:rPr>
-        <w:t>PgpCombinedCrypto</w:t>
-      </w:r>
-      <w:r>
-        <w:rPr>
-          <w:rFonts w:ascii="Cascadia Mono" w:hAnsi="Cascadia Mono" w:cs="Cascadia Mono"/>
-          <w:color w:val="000000"/>
-          <w:sz w:val="19"/>
-          <w:szCs w:val="19"/>
-        </w:rPr>
-        <w:t xml:space="preserve"> and your own Application (</w:t>
-      </w:r>
-      <w:proofErr w:type="gramStart"/>
-      <w:r>
-        <w:rPr>
-          <w:rFonts w:ascii="Cascadia Mono" w:hAnsi="Cascadia Mono" w:cs="Cascadia Mono"/>
-          <w:color w:val="000000"/>
-          <w:sz w:val="19"/>
-          <w:szCs w:val="19"/>
-        </w:rPr>
-        <w:t>i.e.</w:t>
-      </w:r>
-      <w:proofErr w:type="gramEnd"/>
       <w:r>
         <w:rPr>
           <w:rFonts w:ascii="Cascadia Mono" w:hAnsi="Cascadia Mono" w:cs="Cascadia Mono"/>
@@ -5634,11 +5636,9 @@
             <w:r>
               <w:t xml:space="preserve"> that will be used to run your own Application (</w:t>
             </w:r>
-            <w:proofErr w:type="gramStart"/>
             <w:r>
               <w:t>i.e.</w:t>
             </w:r>
-            <w:proofErr w:type="gramEnd"/>
             <w:r>
               <w:t xml:space="preserve"> the one that implements gpgme-sharp).</w:t>
             </w:r>
@@ -5722,11 +5722,9 @@
             <w:r>
               <w:t>(</w:t>
             </w:r>
-            <w:proofErr w:type="gramStart"/>
             <w:r>
               <w:t>i.e.</w:t>
             </w:r>
-            <w:proofErr w:type="gramEnd"/>
             <w:r>
               <w:t xml:space="preserve"> </w:t>
             </w:r>
@@ -6067,25 +6065,14 @@
         </w:rPr>
         <w:t xml:space="preserve"> (</w:t>
       </w:r>
-      <w:proofErr w:type="gramStart"/>
-      <w:r>
-        <w:rPr>
-          <w:rFonts w:ascii="Cascadia Mono" w:hAnsi="Cascadia Mono" w:cs="Cascadia Mono"/>
-          <w:color w:val="000000"/>
-          <w:sz w:val="19"/>
-          <w:szCs w:val="19"/>
-        </w:rPr>
-        <w:t>i.e.</w:t>
-      </w:r>
-      <w:proofErr w:type="gramEnd"/>
-      <w:r>
-        <w:rPr>
-          <w:rFonts w:ascii="Cascadia Mono" w:hAnsi="Cascadia Mono" w:cs="Cascadia Mono"/>
-          <w:color w:val="000000"/>
-          <w:sz w:val="19"/>
-          <w:szCs w:val="19"/>
-        </w:rPr>
-        <w:t xml:space="preserve"> secondary</w:t>
+      <w:r>
+        <w:rPr>
+          <w:rFonts w:ascii="Cascadia Mono" w:hAnsi="Cascadia Mono" w:cs="Cascadia Mono"/>
+          <w:color w:val="000000"/>
+          <w:sz w:val="19"/>
+          <w:szCs w:val="19"/>
+        </w:rPr>
+        <w:t>i.e. secondary</w:t>
       </w:r>
       <w:r>
         <w:rPr>
@@ -6154,7 +6141,6 @@
         </w:rPr>
         <w:t xml:space="preserve"> and your own Application (</w:t>
       </w:r>
-      <w:proofErr w:type="gramStart"/>
       <w:r>
         <w:rPr>
           <w:rFonts w:ascii="Cascadia Mono" w:hAnsi="Cascadia Mono" w:cs="Cascadia Mono"/>
@@ -6164,7 +6150,6 @@
         </w:rPr>
         <w:t>i.e.</w:t>
       </w:r>
-      <w:proofErr w:type="gramEnd"/>
       <w:r>
         <w:rPr>
           <w:rFonts w:ascii="Cascadia Mono" w:hAnsi="Cascadia Mono" w:cs="Cascadia Mono"/>
@@ -6823,7 +6808,7 @@
         <w:ind w:left="360"/>
         <w:jc w:val="both"/>
       </w:pPr>
-      <w:bookmarkStart w:id="7" w:name="_Toc135920284"/>
+      <w:bookmarkStart w:id="7" w:name="_Toc135994324"/>
       <w:r>
         <w:lastRenderedPageBreak/>
         <w:t xml:space="preserve">Setup Steps </w:t>
@@ -7049,7 +7034,6 @@
         </w:rPr>
         <w:t xml:space="preserve"> and your own Application (</w:t>
       </w:r>
-      <w:proofErr w:type="gramStart"/>
       <w:r>
         <w:rPr>
           <w:rFonts w:ascii="Cascadia Mono" w:hAnsi="Cascadia Mono" w:cs="Cascadia Mono"/>
@@ -7059,7 +7043,6 @@
         </w:rPr>
         <w:t>i.e.</w:t>
       </w:r>
-      <w:proofErr w:type="gramEnd"/>
       <w:r>
         <w:rPr>
           <w:rFonts w:ascii="Cascadia Mono" w:hAnsi="Cascadia Mono" w:cs="Cascadia Mono"/>
@@ -7317,7 +7300,6 @@
         </w:rPr>
         <w:t>and your own Application (</w:t>
       </w:r>
-      <w:proofErr w:type="gramStart"/>
       <w:r>
         <w:rPr>
           <w:rFonts w:ascii="Cascadia Mono" w:hAnsi="Cascadia Mono" w:cs="Cascadia Mono"/>
@@ -7327,7 +7309,6 @@
         </w:rPr>
         <w:t>i.e.</w:t>
       </w:r>
-      <w:proofErr w:type="gramEnd"/>
       <w:r>
         <w:rPr>
           <w:rFonts w:ascii="Cascadia Mono" w:hAnsi="Cascadia Mono" w:cs="Cascadia Mono"/>
@@ -7987,11 +7968,9 @@
             <w:r>
               <w:t xml:space="preserve"> (</w:t>
             </w:r>
-            <w:proofErr w:type="gramStart"/>
             <w:r>
               <w:t>i.e.</w:t>
             </w:r>
-            <w:proofErr w:type="gramEnd"/>
             <w:r>
               <w:t xml:space="preserve"> </w:t>
             </w:r>
@@ -8111,11 +8090,9 @@
             <w:r>
               <w:t>Console Program (</w:t>
             </w:r>
-            <w:proofErr w:type="gramStart"/>
             <w:r>
               <w:t>i.e.</w:t>
             </w:r>
-            <w:proofErr w:type="gramEnd"/>
             <w:r>
               <w:t xml:space="preserve"> the entire application folder) </w:t>
             </w:r>
@@ -8592,7 +8569,6 @@
         </w:rPr>
         <w:t xml:space="preserve"> and your own Application (</w:t>
       </w:r>
-      <w:proofErr w:type="gramStart"/>
       <w:r>
         <w:rPr>
           <w:rFonts w:ascii="Cascadia Mono" w:hAnsi="Cascadia Mono" w:cs="Cascadia Mono"/>
@@ -8602,7 +8578,6 @@
         </w:rPr>
         <w:t>i.e.</w:t>
       </w:r>
-      <w:proofErr w:type="gramEnd"/>
       <w:r>
         <w:rPr>
           <w:rFonts w:ascii="Cascadia Mono" w:hAnsi="Cascadia Mono" w:cs="Cascadia Mono"/>
@@ -8797,7 +8772,6 @@
         </w:rPr>
         <w:t>and your own Application (</w:t>
       </w:r>
-      <w:proofErr w:type="gramStart"/>
       <w:r>
         <w:rPr>
           <w:rFonts w:ascii="Cascadia Mono" w:hAnsi="Cascadia Mono" w:cs="Cascadia Mono"/>
@@ -8807,7 +8781,6 @@
         </w:rPr>
         <w:t>i.e.</w:t>
       </w:r>
-      <w:proofErr w:type="gramEnd"/>
       <w:r>
         <w:rPr>
           <w:rFonts w:ascii="Cascadia Mono" w:hAnsi="Cascadia Mono" w:cs="Cascadia Mono"/>

</xml_diff>